<commit_message>
Add step one to sdd
</commit_message>
<xml_diff>
--- a/sdd.docx
+++ b/sdd.docx
@@ -1,6 +1,6 @@
 
 <file path=word/document.xml><?xml version="1.0" encoding="utf-8"?>
-<w:document xmlns:wpc="http://schemas.microsoft.com/office/word/2010/wordprocessingCanvas" xmlns:cx="http://schemas.microsoft.com/office/drawing/2014/chartex" xmlns:cx1="http://schemas.microsoft.com/office/drawing/2015/9/8/chartex" xmlns:cx2="http://schemas.microsoft.com/office/drawing/2015/10/21/chartex" xmlns:cx3="http://schemas.microsoft.com/office/drawing/2016/5/9/chartex" xmlns:cx4="http://schemas.microsoft.com/office/drawing/2016/5/10/chartex" xmlns:cx5="http://schemas.microsoft.com/office/drawing/2016/5/11/chartex" xmlns:cx6="http://schemas.microsoft.com/office/drawing/2016/5/12/chartex" xmlns:cx7="http://schemas.microsoft.com/office/drawing/2016/5/13/chartex" xmlns:cx8="http://schemas.microsoft.com/office/drawing/2016/5/14/chartex" xmlns:mc="http://schemas.openxmlformats.org/markup-compatibility/2006" xmlns:aink="http://schemas.microsoft.com/office/drawing/2016/ink" xmlns:am3d="http://schemas.microsoft.com/office/drawing/2017/model3d" xmlns:o="urn:schemas-microsoft-com:office:office" xmlns:oel="http://schemas.microsoft.com/office/2019/extlst" xmlns:r="http://schemas.openxmlformats.org/officeDocument/2006/relationships" xmlns:m="http://schemas.openxmlformats.org/officeDocument/2006/math" xmlns:v="urn:schemas-microsoft-com:vml" xmlns:wp14="http://schemas.microsoft.com/office/word/2010/wordprocessingDrawing" xmlns:wp="http://schemas.openxmlformats.org/drawingml/2006/wordprocessingDrawing" xmlns:w10="urn:schemas-microsoft-com:office:word" xmlns:w="http://schemas.openxmlformats.org/wordprocessingml/2006/main" xmlns:w14="http://schemas.microsoft.com/office/word/2010/wordml" xmlns:w15="http://schemas.microsoft.com/office/word/2012/wordml" xmlns:w16cex="http://schemas.microsoft.com/office/word/2018/wordml/cex" xmlns:w16cid="http://schemas.microsoft.com/office/word/2016/wordml/cid" xmlns:w16="http://schemas.microsoft.com/office/word/2018/wordml" xmlns:w16du="http://schemas.microsoft.com/office/word/2023/wordml/word16du" xmlns:w16sdtdh="http://schemas.microsoft.com/office/word/2020/wordml/sdtdatahash" xmlns:w16sdtfl="http://schemas.microsoft.com/office/word/2024/wordml/sdtformatlock" xmlns:w16se="http://schemas.microsoft.com/office/word/2015/wordml/symex" xmlns:wpg="http://schemas.microsoft.com/office/word/2010/wordprocessingGroup" xmlns:wpi="http://schemas.microsoft.com/office/word/2010/wordprocessingInk" xmlns:wne="http://schemas.microsoft.com/office/word/2006/wordml" xmlns:wps="http://schemas.microsoft.com/office/word/2010/wordprocessingShape" mc:Ignorable="w14 w15 w16se w16cid w16 w16cex w16sdtdh w16sdtfl w16du wp14">
+<w:document xmlns:wpc="http://schemas.microsoft.com/office/word/2010/wordprocessingCanvas" xmlns:cx="http://schemas.microsoft.com/office/drawing/2014/chartex" xmlns:cx1="http://schemas.microsoft.com/office/drawing/2015/9/8/chartex" xmlns:cx2="http://schemas.microsoft.com/office/drawing/2015/10/21/chartex" xmlns:cx3="http://schemas.microsoft.com/office/drawing/2016/5/9/chartex" xmlns:cx4="http://schemas.microsoft.com/office/drawing/2016/5/10/chartex" xmlns:cx5="http://schemas.microsoft.com/office/drawing/2016/5/11/chartex" xmlns:cx6="http://schemas.microsoft.com/office/drawing/2016/5/12/chartex" xmlns:cx7="http://schemas.microsoft.com/office/drawing/2016/5/13/chartex" xmlns:cx8="http://schemas.microsoft.com/office/drawing/2016/5/14/chartex" xmlns:mc="http://schemas.openxmlformats.org/markup-compatibility/2006" xmlns:aink="http://schemas.microsoft.com/office/drawing/2016/ink" xmlns:am3d="http://schemas.microsoft.com/office/drawing/2017/model3d" xmlns:o="urn:schemas-microsoft-com:office:office" xmlns:r="http://schemas.openxmlformats.org/officeDocument/2006/relationships" xmlns:m="http://schemas.openxmlformats.org/officeDocument/2006/math" xmlns:v="urn:schemas-microsoft-com:vml" xmlns:wp14="http://schemas.microsoft.com/office/word/2010/wordprocessingDrawing" xmlns:wp="http://schemas.openxmlformats.org/drawingml/2006/wordprocessingDrawing" xmlns:w10="urn:schemas-microsoft-com:office:word" xmlns:w="http://schemas.openxmlformats.org/wordprocessingml/2006/main" xmlns:w14="http://schemas.microsoft.com/office/word/2010/wordml" xmlns:w15="http://schemas.microsoft.com/office/word/2012/wordml" xmlns:w16cex="http://schemas.microsoft.com/office/word/2018/wordml/cex" xmlns:w16cid="http://schemas.microsoft.com/office/word/2016/wordml/cid" xmlns:w16="http://schemas.microsoft.com/office/word/2018/wordml" xmlns:w16sdtdh="http://schemas.microsoft.com/office/word/2020/wordml/sdtdatahash" xmlns:w16se="http://schemas.microsoft.com/office/word/2015/wordml/symex" xmlns:wpg="http://schemas.microsoft.com/office/word/2010/wordprocessingGroup" xmlns:wpi="http://schemas.microsoft.com/office/word/2010/wordprocessingInk" xmlns:wne="http://schemas.microsoft.com/office/word/2006/wordml" xmlns:wps="http://schemas.microsoft.com/office/word/2010/wordprocessingShape" mc:Ignorable="w14 w15 w16se w16cid w16 w16cex w16sdtdh wp14">
   <w:body>
     <w:p>
       <w:pPr>
@@ -9,27 +9,122 @@
           <w:ilvl w:val="0"/>
           <w:numId w:val="1"/>
         </w:numPr>
+      </w:pPr>
+      <w:r>
         <w:rPr>
-          <w:noProof w:val="0"/>
-          <w:lang w:val="en-US"/>
-        </w:rPr>
-      </w:pPr>
-      <w:r>
-        <w:rPr>
-          <w:rFonts w:ascii="Segoe UI" w:hAnsi="Segoe UI" w:eastAsia="Segoe UI" w:cs="Segoe UI"/>
-          <w:b w:val="1"/>
-          <w:bCs w:val="1"/>
-          <w:i w:val="0"/>
-          <w:iCs w:val="0"/>
-          <w:caps w:val="0"/>
-          <w:smallCaps w:val="0"/>
-          <w:noProof w:val="0"/>
+          <w:rFonts w:ascii="Segoe UI" w:eastAsia="Segoe UI" w:hAnsi="Segoe UI" w:cs="Segoe UI"/>
+          <w:b/>
+          <w:bCs/>
           <w:color w:val="091E42"/>
-          <w:sz w:val="24"/>
-          <w:szCs w:val="24"/>
-          <w:lang w:val="en-US"/>
         </w:rPr>
         <w:t>Gather requirements and initial information</w:t>
+      </w:r>
+    </w:p>
+    <w:p>
+      <w:pPr>
+        <w:ind w:left="720" w:firstLine="720"/>
+      </w:pPr>
+      <w:r>
+        <w:t xml:space="preserve">This project </w:t>
+      </w:r>
+      <w:r>
+        <w:t>requires</w:t>
+      </w:r>
+      <w:r>
+        <w:t xml:space="preserve"> that the lead and the </w:t>
+      </w:r>
+      <w:r>
+        <w:t>designer to make a driver for the rest of the team and work on the first two steps of the software design document.</w:t>
+      </w:r>
+      <w:r>
+        <w:t xml:space="preserve"> </w:t>
+      </w:r>
+      <w:r>
+        <w:t>Additionally</w:t>
+      </w:r>
+      <w:r>
+        <w:t xml:space="preserve">, the </w:t>
+      </w:r>
+      <w:r>
+        <w:t>designer must</w:t>
+      </w:r>
+      <w:r>
+        <w:t xml:space="preserve"> create the class diagrams for the project. The SWE will code the even number problems while the </w:t>
+      </w:r>
+      <w:r>
+        <w:t>tester will</w:t>
+      </w:r>
+      <w:r>
+        <w:t xml:space="preserve"> </w:t>
+      </w:r>
+      <w:r>
+        <w:t>code</w:t>
+      </w:r>
+      <w:r>
+        <w:t xml:space="preserve"> the </w:t>
+      </w:r>
+      <w:r>
+        <w:t xml:space="preserve">odd numbered problems. The SWE should write AAA test in </w:t>
+      </w:r>
+      <w:r>
+        <w:t>English</w:t>
+      </w:r>
+      <w:r>
+        <w:t xml:space="preserve"> for the problems the Testers codes. While the Tester writes AAA tests in English for the </w:t>
+      </w:r>
+      <w:r>
+        <w:t>problems</w:t>
+      </w:r>
+      <w:r>
+        <w:t xml:space="preserve"> the </w:t>
+      </w:r>
+      <w:r>
+        <w:t>SWE coded.</w:t>
+      </w:r>
+      <w:r>
+        <w:t xml:space="preserve"> </w:t>
+      </w:r>
+      <w:r>
+        <w:t xml:space="preserve">Since only Java’s collections classes can be used </w:t>
+      </w:r>
+      <w:r>
+        <w:t>when coding</w:t>
+      </w:r>
+      <w:r>
+        <w:t xml:space="preserve"> these </w:t>
+      </w:r>
+      <w:r>
+        <w:t>problems</w:t>
+      </w:r>
+      <w:r>
+        <w:t xml:space="preserve">, the SWE and the Tester must code in </w:t>
+      </w:r>
+      <w:r>
+        <w:t>Java</w:t>
+      </w:r>
+      <w:r>
+        <w:t>.</w:t>
+      </w:r>
+      <w:r>
+        <w:t xml:space="preserve"> All team members should </w:t>
+      </w:r>
+      <w:r>
+        <w:t>commit</w:t>
+      </w:r>
+      <w:r>
+        <w:t xml:space="preserve"> and push their work to the repo, through issuing pull </w:t>
+      </w:r>
+      <w:r>
+        <w:t>requests</w:t>
+      </w:r>
+      <w:r>
+        <w:t xml:space="preserve"> that the lead is responsible for </w:t>
+      </w:r>
+      <w:r>
+        <w:t xml:space="preserve">verifying. </w:t>
+      </w:r>
+      <w:r>
+        <w:t xml:space="preserve">The lead is Kylan, the Designer is Taylor, the SWE is DeAnna, and the Tester is Brandon. </w:t>
       </w:r>
     </w:p>
     <w:p>
@@ -39,31 +134,19 @@
           <w:ilvl w:val="0"/>
           <w:numId w:val="1"/>
         </w:numPr>
+      </w:pPr>
+      <w:r>
         <w:rPr>
-          <w:noProof w:val="0"/>
-          <w:lang w:val="en-US"/>
-        </w:rPr>
-      </w:pPr>
-      <w:r>
-        <w:rPr>
-          <w:rFonts w:ascii="Segoe UI" w:hAnsi="Segoe UI" w:eastAsia="Segoe UI" w:cs="Segoe UI"/>
-          <w:b w:val="1"/>
-          <w:bCs w:val="1"/>
-          <w:i w:val="0"/>
-          <w:iCs w:val="0"/>
-          <w:caps w:val="0"/>
-          <w:smallCaps w:val="0"/>
-          <w:noProof w:val="0"/>
+          <w:rFonts w:ascii="Segoe UI" w:eastAsia="Segoe UI" w:hAnsi="Segoe UI" w:cs="Segoe UI"/>
+          <w:b/>
+          <w:bCs/>
           <w:color w:val="091E42"/>
-          <w:sz w:val="24"/>
-          <w:szCs w:val="24"/>
-          <w:lang w:val="en-US"/>
         </w:rPr>
         <w:t>Outline the system architecture</w:t>
       </w:r>
     </w:p>
     <w:sectPr>
-      <w:pgSz w:w="12240" w:h="15840" w:orient="portrait"/>
+      <w:pgSz w:w="12240" w:h="15840"/>
       <w:pgMar w:top="1440" w:right="1440" w:bottom="1440" w:left="1440" w:header="720" w:footer="720" w:gutter="0"/>
       <w:cols w:space="720"/>
       <w:docGrid w:linePitch="360"/>
@@ -73,11 +156,12 @@
 </file>
 
 <file path=word/numbering.xml><?xml version="1.0" encoding="utf-8"?>
-<w:numbering xmlns:w="http://schemas.openxmlformats.org/wordprocessingml/2006/main">
-  <w:abstractNum xmlns:w="http://schemas.openxmlformats.org/wordprocessingml/2006/main" w:abstractNumId="1">
+<w:numbering xmlns:wpc="http://schemas.microsoft.com/office/word/2010/wordprocessingCanvas" xmlns:cx="http://schemas.microsoft.com/office/drawing/2014/chartex" xmlns:cx1="http://schemas.microsoft.com/office/drawing/2015/9/8/chartex" xmlns:cx2="http://schemas.microsoft.com/office/drawing/2015/10/21/chartex" xmlns:cx3="http://schemas.microsoft.com/office/drawing/2016/5/9/chartex" xmlns:cx4="http://schemas.microsoft.com/office/drawing/2016/5/10/chartex" xmlns:cx5="http://schemas.microsoft.com/office/drawing/2016/5/11/chartex" xmlns:cx6="http://schemas.microsoft.com/office/drawing/2016/5/12/chartex" xmlns:cx7="http://schemas.microsoft.com/office/drawing/2016/5/13/chartex" xmlns:cx8="http://schemas.microsoft.com/office/drawing/2016/5/14/chartex" xmlns:mc="http://schemas.openxmlformats.org/markup-compatibility/2006" xmlns:aink="http://schemas.microsoft.com/office/drawing/2016/ink" xmlns:am3d="http://schemas.microsoft.com/office/drawing/2017/model3d" xmlns:o="urn:schemas-microsoft-com:office:office" xmlns:r="http://schemas.openxmlformats.org/officeDocument/2006/relationships" xmlns:m="http://schemas.openxmlformats.org/officeDocument/2006/math" xmlns:v="urn:schemas-microsoft-com:vml" xmlns:wp14="http://schemas.microsoft.com/office/word/2010/wordprocessingDrawing" xmlns:wp="http://schemas.openxmlformats.org/drawingml/2006/wordprocessingDrawing" xmlns:w10="urn:schemas-microsoft-com:office:word" xmlns:w="http://schemas.openxmlformats.org/wordprocessingml/2006/main" xmlns:w14="http://schemas.microsoft.com/office/word/2010/wordml" xmlns:w15="http://schemas.microsoft.com/office/word/2012/wordml" xmlns:w16cex="http://schemas.microsoft.com/office/word/2018/wordml/cex" xmlns:w16cid="http://schemas.microsoft.com/office/word/2016/wordml/cid" xmlns:w16="http://schemas.microsoft.com/office/word/2018/wordml" xmlns:w16sdtdh="http://schemas.microsoft.com/office/word/2020/wordml/sdtdatahash" xmlns:w16se="http://schemas.microsoft.com/office/word/2015/wordml/symex" xmlns:wpg="http://schemas.microsoft.com/office/word/2010/wordprocessingGroup" xmlns:wpi="http://schemas.microsoft.com/office/word/2010/wordprocessingInk" xmlns:wne="http://schemas.microsoft.com/office/word/2006/wordml" xmlns:wps="http://schemas.microsoft.com/office/word/2010/wordprocessingShape" mc:Ignorable="w14 w15 w16se w16cid w16 w16cex w16sdtdh wp14">
+  <w:abstractNum w:abstractNumId="0" w15:restartNumberingAfterBreak="0">
     <w:nsid w:val="61355523"/>
-    <w:multiLevelType xmlns:w="http://schemas.openxmlformats.org/wordprocessingml/2006/main" w:val="hybridMultilevel"/>
-    <w:lvl xmlns:w="http://schemas.openxmlformats.org/wordprocessingml/2006/main" w:ilvl="0">
+    <w:multiLevelType w:val="hybridMultilevel"/>
+    <w:tmpl w:val="56BCBFF4"/>
+    <w:lvl w:ilvl="0" w:tplc="73421404">
       <w:start w:val="1"/>
       <w:numFmt w:val="decimal"/>
       <w:lvlText w:val="%1."/>
@@ -86,7 +170,7 @@
         <w:ind w:left="720" w:hanging="360"/>
       </w:pPr>
     </w:lvl>
-    <w:lvl xmlns:w="http://schemas.openxmlformats.org/wordprocessingml/2006/main" w:ilvl="1">
+    <w:lvl w:ilvl="1" w:tplc="38129156">
       <w:start w:val="1"/>
       <w:numFmt w:val="lowerLetter"/>
       <w:lvlText w:val="%2."/>
@@ -95,7 +179,7 @@
         <w:ind w:left="1440" w:hanging="360"/>
       </w:pPr>
     </w:lvl>
-    <w:lvl xmlns:w="http://schemas.openxmlformats.org/wordprocessingml/2006/main" w:ilvl="2">
+    <w:lvl w:ilvl="2" w:tplc="091E37C4">
       <w:start w:val="1"/>
       <w:numFmt w:val="lowerRoman"/>
       <w:lvlText w:val="%3."/>
@@ -104,7 +188,7 @@
         <w:ind w:left="2160" w:hanging="180"/>
       </w:pPr>
     </w:lvl>
-    <w:lvl xmlns:w="http://schemas.openxmlformats.org/wordprocessingml/2006/main" w:ilvl="3">
+    <w:lvl w:ilvl="3" w:tplc="A4BE779A">
       <w:start w:val="1"/>
       <w:numFmt w:val="decimal"/>
       <w:lvlText w:val="%4."/>
@@ -113,7 +197,7 @@
         <w:ind w:left="2880" w:hanging="360"/>
       </w:pPr>
     </w:lvl>
-    <w:lvl xmlns:w="http://schemas.openxmlformats.org/wordprocessingml/2006/main" w:ilvl="4">
+    <w:lvl w:ilvl="4" w:tplc="D9B46062">
       <w:start w:val="1"/>
       <w:numFmt w:val="lowerLetter"/>
       <w:lvlText w:val="%5."/>
@@ -122,7 +206,7 @@
         <w:ind w:left="3600" w:hanging="360"/>
       </w:pPr>
     </w:lvl>
-    <w:lvl xmlns:w="http://schemas.openxmlformats.org/wordprocessingml/2006/main" w:ilvl="5">
+    <w:lvl w:ilvl="5" w:tplc="285006F4">
       <w:start w:val="1"/>
       <w:numFmt w:val="lowerRoman"/>
       <w:lvlText w:val="%6."/>
@@ -131,7 +215,7 @@
         <w:ind w:left="4320" w:hanging="180"/>
       </w:pPr>
     </w:lvl>
-    <w:lvl xmlns:w="http://schemas.openxmlformats.org/wordprocessingml/2006/main" w:ilvl="6">
+    <w:lvl w:ilvl="6" w:tplc="263ADB12">
       <w:start w:val="1"/>
       <w:numFmt w:val="decimal"/>
       <w:lvlText w:val="%7."/>
@@ -140,7 +224,7 @@
         <w:ind w:left="5040" w:hanging="360"/>
       </w:pPr>
     </w:lvl>
-    <w:lvl xmlns:w="http://schemas.openxmlformats.org/wordprocessingml/2006/main" w:ilvl="7">
+    <w:lvl w:ilvl="7" w:tplc="DBD297FC">
       <w:start w:val="1"/>
       <w:numFmt w:val="lowerLetter"/>
       <w:lvlText w:val="%8."/>
@@ -149,7 +233,7 @@
         <w:ind w:left="5760" w:hanging="360"/>
       </w:pPr>
     </w:lvl>
-    <w:lvl xmlns:w="http://schemas.openxmlformats.org/wordprocessingml/2006/main" w:ilvl="8">
+    <w:lvl w:ilvl="8" w:tplc="18B6692C">
       <w:start w:val="1"/>
       <w:numFmt w:val="lowerRoman"/>
       <w:lvlText w:val="%9."/>
@@ -160,17 +244,17 @@
     </w:lvl>
   </w:abstractNum>
   <w:num w:numId="1">
-    <w:abstractNumId w:val="1"/>
+    <w:abstractNumId w:val="0"/>
   </w:num>
 </w:numbering>
 </file>
 
 <file path=word/styles.xml><?xml version="1.0" encoding="utf-8"?>
-<w:styles xmlns:mc="http://schemas.openxmlformats.org/markup-compatibility/2006" xmlns:r="http://schemas.openxmlformats.org/officeDocument/2006/relationships" xmlns:w="http://schemas.openxmlformats.org/wordprocessingml/2006/main" xmlns:w14="http://schemas.microsoft.com/office/word/2010/wordml" xmlns:w15="http://schemas.microsoft.com/office/word/2012/wordml" xmlns:w16cex="http://schemas.microsoft.com/office/word/2018/wordml/cex" xmlns:w16cid="http://schemas.microsoft.com/office/word/2016/wordml/cid" xmlns:w16="http://schemas.microsoft.com/office/word/2018/wordml" xmlns:w16du="http://schemas.microsoft.com/office/word/2023/wordml/word16du" xmlns:w16sdtdh="http://schemas.microsoft.com/office/word/2020/wordml/sdtdatahash" xmlns:w16sdtfl="http://schemas.microsoft.com/office/word/2024/wordml/sdtformatlock" xmlns:w16se="http://schemas.microsoft.com/office/word/2015/wordml/symex" mc:Ignorable="w14 w15 w16se w16cid w16 w16cex w16sdtdh w16sdtfl w16du">
+<w:styles xmlns:mc="http://schemas.openxmlformats.org/markup-compatibility/2006" xmlns:r="http://schemas.openxmlformats.org/officeDocument/2006/relationships" xmlns:w="http://schemas.openxmlformats.org/wordprocessingml/2006/main" xmlns:w14="http://schemas.microsoft.com/office/word/2010/wordml" xmlns:w15="http://schemas.microsoft.com/office/word/2012/wordml" xmlns:w16cex="http://schemas.microsoft.com/office/word/2018/wordml/cex" xmlns:w16cid="http://schemas.microsoft.com/office/word/2016/wordml/cid" xmlns:w16="http://schemas.microsoft.com/office/word/2018/wordml" xmlns:w16sdtdh="http://schemas.microsoft.com/office/word/2020/wordml/sdtdatahash" xmlns:w16se="http://schemas.microsoft.com/office/word/2015/wordml/symex" mc:Ignorable="w14 w15 w16se w16cid w16 w16cex w16sdtdh">
   <w:docDefaults>
     <w:rPrDefault>
       <w:rPr>
-        <w:rFonts w:asciiTheme="minorHAnsi" w:hAnsiTheme="minorHAnsi" w:eastAsiaTheme="minorEastAsia" w:cstheme="minorBidi"/>
+        <w:rFonts w:asciiTheme="minorHAnsi" w:eastAsiaTheme="minorEastAsia" w:hAnsiTheme="minorHAnsi" w:cstheme="minorBidi"/>
         <w:sz w:val="24"/>
         <w:szCs w:val="24"/>
         <w:lang w:val="en-US" w:eastAsia="ja-JP" w:bidi="ar-SA"/>
@@ -185,14 +269,14 @@
   <w:latentStyles w:defLockedState="0" w:defUIPriority="99" w:defSemiHidden="0" w:defUnhideWhenUsed="0" w:defQFormat="0" w:count="376">
     <w:lsdException w:name="Normal" w:uiPriority="0" w:qFormat="1"/>
     <w:lsdException w:name="heading 1" w:uiPriority="9" w:qFormat="1"/>
-    <w:lsdException w:name="heading 2" w:uiPriority="9" w:semiHidden="1" w:unhideWhenUsed="1" w:qFormat="1"/>
-    <w:lsdException w:name="heading 3" w:uiPriority="9" w:semiHidden="1" w:unhideWhenUsed="1" w:qFormat="1"/>
-    <w:lsdException w:name="heading 4" w:uiPriority="9" w:semiHidden="1" w:unhideWhenUsed="1" w:qFormat="1"/>
-    <w:lsdException w:name="heading 5" w:uiPriority="9" w:semiHidden="1" w:unhideWhenUsed="1" w:qFormat="1"/>
-    <w:lsdException w:name="heading 6" w:uiPriority="9" w:semiHidden="1" w:unhideWhenUsed="1" w:qFormat="1"/>
-    <w:lsdException w:name="heading 7" w:uiPriority="9" w:semiHidden="1" w:unhideWhenUsed="1" w:qFormat="1"/>
-    <w:lsdException w:name="heading 8" w:uiPriority="9" w:semiHidden="1" w:unhideWhenUsed="1" w:qFormat="1"/>
-    <w:lsdException w:name="heading 9" w:uiPriority="9" w:semiHidden="1" w:unhideWhenUsed="1" w:qFormat="1"/>
+    <w:lsdException w:name="heading 2" w:semiHidden="1" w:uiPriority="9" w:unhideWhenUsed="1" w:qFormat="1"/>
+    <w:lsdException w:name="heading 3" w:semiHidden="1" w:uiPriority="9" w:unhideWhenUsed="1" w:qFormat="1"/>
+    <w:lsdException w:name="heading 4" w:semiHidden="1" w:uiPriority="9" w:unhideWhenUsed="1" w:qFormat="1"/>
+    <w:lsdException w:name="heading 5" w:semiHidden="1" w:uiPriority="9" w:unhideWhenUsed="1" w:qFormat="1"/>
+    <w:lsdException w:name="heading 6" w:semiHidden="1" w:uiPriority="9" w:unhideWhenUsed="1" w:qFormat="1"/>
+    <w:lsdException w:name="heading 7" w:semiHidden="1" w:uiPriority="9" w:unhideWhenUsed="1" w:qFormat="1"/>
+    <w:lsdException w:name="heading 8" w:semiHidden="1" w:uiPriority="9" w:unhideWhenUsed="1" w:qFormat="1"/>
+    <w:lsdException w:name="heading 9" w:semiHidden="1" w:uiPriority="9" w:unhideWhenUsed="1" w:qFormat="1"/>
     <w:lsdException w:name="index 1" w:semiHidden="1" w:unhideWhenUsed="1"/>
     <w:lsdException w:name="index 2" w:semiHidden="1" w:unhideWhenUsed="1"/>
     <w:lsdException w:name="index 3" w:semiHidden="1" w:unhideWhenUsed="1"/>
@@ -202,22 +286,22 @@
     <w:lsdException w:name="index 7" w:semiHidden="1" w:unhideWhenUsed="1"/>
     <w:lsdException w:name="index 8" w:semiHidden="1" w:unhideWhenUsed="1"/>
     <w:lsdException w:name="index 9" w:semiHidden="1" w:unhideWhenUsed="1"/>
-    <w:lsdException w:name="toc 1" w:uiPriority="39" w:semiHidden="1" w:unhideWhenUsed="1"/>
-    <w:lsdException w:name="toc 2" w:uiPriority="39" w:semiHidden="1" w:unhideWhenUsed="1"/>
-    <w:lsdException w:name="toc 3" w:uiPriority="39" w:semiHidden="1" w:unhideWhenUsed="1"/>
-    <w:lsdException w:name="toc 4" w:uiPriority="39" w:semiHidden="1" w:unhideWhenUsed="1"/>
-    <w:lsdException w:name="toc 5" w:uiPriority="39" w:semiHidden="1" w:unhideWhenUsed="1"/>
-    <w:lsdException w:name="toc 6" w:uiPriority="39" w:semiHidden="1" w:unhideWhenUsed="1"/>
-    <w:lsdException w:name="toc 7" w:uiPriority="39" w:semiHidden="1" w:unhideWhenUsed="1"/>
-    <w:lsdException w:name="toc 8" w:uiPriority="39" w:semiHidden="1" w:unhideWhenUsed="1"/>
-    <w:lsdException w:name="toc 9" w:uiPriority="39" w:semiHidden="1" w:unhideWhenUsed="1"/>
+    <w:lsdException w:name="toc 1" w:semiHidden="1" w:uiPriority="39" w:unhideWhenUsed="1"/>
+    <w:lsdException w:name="toc 2" w:semiHidden="1" w:uiPriority="39" w:unhideWhenUsed="1"/>
+    <w:lsdException w:name="toc 3" w:semiHidden="1" w:uiPriority="39" w:unhideWhenUsed="1"/>
+    <w:lsdException w:name="toc 4" w:semiHidden="1" w:uiPriority="39" w:unhideWhenUsed="1"/>
+    <w:lsdException w:name="toc 5" w:semiHidden="1" w:uiPriority="39" w:unhideWhenUsed="1"/>
+    <w:lsdException w:name="toc 6" w:semiHidden="1" w:uiPriority="39" w:unhideWhenUsed="1"/>
+    <w:lsdException w:name="toc 7" w:semiHidden="1" w:uiPriority="39" w:unhideWhenUsed="1"/>
+    <w:lsdException w:name="toc 8" w:semiHidden="1" w:uiPriority="39" w:unhideWhenUsed="1"/>
+    <w:lsdException w:name="toc 9" w:semiHidden="1" w:uiPriority="39" w:unhideWhenUsed="1"/>
     <w:lsdException w:name="Normal Indent" w:semiHidden="1" w:unhideWhenUsed="1"/>
     <w:lsdException w:name="footnote text" w:semiHidden="1" w:unhideWhenUsed="1"/>
     <w:lsdException w:name="annotation text" w:semiHidden="1" w:unhideWhenUsed="1"/>
     <w:lsdException w:name="header" w:semiHidden="1" w:unhideWhenUsed="1"/>
     <w:lsdException w:name="footer" w:semiHidden="1" w:unhideWhenUsed="1"/>
     <w:lsdException w:name="index heading" w:semiHidden="1" w:unhideWhenUsed="1"/>
-    <w:lsdException w:name="caption" w:uiPriority="35" w:semiHidden="1" w:unhideWhenUsed="1" w:qFormat="1"/>
+    <w:lsdException w:name="caption" w:semiHidden="1" w:uiPriority="35" w:unhideWhenUsed="1" w:qFormat="1"/>
     <w:lsdException w:name="table of figures" w:semiHidden="1" w:unhideWhenUsed="1"/>
     <w:lsdException w:name="envelope address" w:semiHidden="1" w:unhideWhenUsed="1"/>
     <w:lsdException w:name="envelope return" w:semiHidden="1" w:unhideWhenUsed="1"/>
@@ -248,7 +332,7 @@
     <w:lsdException w:name="Title" w:uiPriority="10" w:qFormat="1"/>
     <w:lsdException w:name="Closing" w:semiHidden="1" w:unhideWhenUsed="1"/>
     <w:lsdException w:name="Signature" w:semiHidden="1" w:unhideWhenUsed="1"/>
-    <w:lsdException w:name="Default Paragraph Font" w:uiPriority="1" w:semiHidden="1" w:unhideWhenUsed="1"/>
+    <w:lsdException w:name="Default Paragraph Font" w:semiHidden="1" w:uiPriority="1" w:unhideWhenUsed="1"/>
     <w:lsdException w:name="Body Text" w:semiHidden="1" w:unhideWhenUsed="1"/>
     <w:lsdException w:name="Body Text Indent" w:semiHidden="1" w:unhideWhenUsed="1"/>
     <w:lsdException w:name="List Continue" w:semiHidden="1" w:unhideWhenUsed="1"/>
@@ -448,8 +532,8 @@
     <w:lsdException w:name="Subtle Reference" w:uiPriority="31" w:qFormat="1"/>
     <w:lsdException w:name="Intense Reference" w:uiPriority="32" w:qFormat="1"/>
     <w:lsdException w:name="Book Title" w:uiPriority="33" w:qFormat="1"/>
-    <w:lsdException w:name="Bibliography" w:uiPriority="37" w:semiHidden="1" w:unhideWhenUsed="1"/>
-    <w:lsdException w:name="TOC Heading" w:uiPriority="39" w:semiHidden="1" w:unhideWhenUsed="1" w:qFormat="1"/>
+    <w:lsdException w:name="Bibliography" w:semiHidden="1" w:uiPriority="37" w:unhideWhenUsed="1"/>
+    <w:lsdException w:name="TOC Heading" w:semiHidden="1" w:uiPriority="39" w:unhideWhenUsed="1" w:qFormat="1"/>
     <w:lsdException w:name="Plain Table 1" w:uiPriority="41"/>
     <w:lsdException w:name="Plain Table 2" w:uiPriority="42"/>
     <w:lsdException w:name="Plain Table 3" w:uiPriority="43"/>
@@ -560,17 +644,17 @@
     <w:lsdException w:name="Unresolved Mention" w:semiHidden="1" w:unhideWhenUsed="1"/>
     <w:lsdException w:name="Smart Link" w:semiHidden="1" w:unhideWhenUsed="1"/>
   </w:latentStyles>
-  <w:style w:type="paragraph" w:styleId="Normal" w:default="1">
+  <w:style w:type="paragraph" w:default="1" w:styleId="Normal">
     <w:name w:val="Normal"/>
     <w:qFormat/>
   </w:style>
-  <w:style w:type="character" w:styleId="DefaultParagraphFont" w:default="1">
+  <w:style w:type="character" w:default="1" w:styleId="DefaultParagraphFont">
     <w:name w:val="Default Paragraph Font"/>
     <w:uiPriority w:val="1"/>
     <w:semiHidden/>
     <w:unhideWhenUsed/>
   </w:style>
-  <w:style w:type="table" w:styleId="TableNormal" w:default="1">
+  <w:style w:type="table" w:default="1" w:styleId="TableNormal">
     <w:name w:val="Normal Table"/>
     <w:uiPriority w:val="99"/>
     <w:semiHidden/>
@@ -585,20 +669,19 @@
       </w:tblCellMar>
     </w:tblPr>
   </w:style>
-  <w:style w:type="numbering" w:styleId="NoList" w:default="1">
+  <w:style w:type="numbering" w:default="1" w:styleId="NoList">
     <w:name w:val="No List"/>
     <w:uiPriority w:val="99"/>
     <w:semiHidden/>
     <w:unhideWhenUsed/>
   </w:style>
   <w:style w:type="paragraph" w:styleId="ListParagraph">
-    <w:uiPriority w:val="34"/>
     <w:name w:val="List Paragraph"/>
     <w:basedOn w:val="Normal"/>
+    <w:uiPriority w:val="34"/>
     <w:qFormat/>
     <w:rsid w:val="40DEA68E"/>
     <w:pPr>
-      <w:spacing/>
       <w:ind w:left="720"/>
       <w:contextualSpacing/>
     </w:pPr>
@@ -607,7 +690,7 @@
 </file>
 
 <file path=word/theme/theme1.xml><?xml version="1.0" encoding="utf-8"?>
-<a:theme xmlns:a="http://schemas.openxmlformats.org/drawingml/2006/main" xmlns:thm15="http://schemas.microsoft.com/office/thememl/2012/main" name="Office Theme">
+<a:theme xmlns:a="http://schemas.openxmlformats.org/drawingml/2006/main" name="Office Theme">
   <a:themeElements>
     <a:clrScheme name="Office">
       <a:dk1>

</xml_diff>

<commit_message>
add number 2 on the sdd
</commit_message>
<xml_diff>
--- a/sdd.docx
+++ b/sdd.docx
@@ -1,6 +1,6 @@
 
 <file path=word/document.xml><?xml version="1.0" encoding="utf-8"?>
-<w:document xmlns:wpc="http://schemas.microsoft.com/office/word/2010/wordprocessingCanvas" xmlns:cx="http://schemas.microsoft.com/office/drawing/2014/chartex" xmlns:cx1="http://schemas.microsoft.com/office/drawing/2015/9/8/chartex" xmlns:cx2="http://schemas.microsoft.com/office/drawing/2015/10/21/chartex" xmlns:cx3="http://schemas.microsoft.com/office/drawing/2016/5/9/chartex" xmlns:cx4="http://schemas.microsoft.com/office/drawing/2016/5/10/chartex" xmlns:cx5="http://schemas.microsoft.com/office/drawing/2016/5/11/chartex" xmlns:cx6="http://schemas.microsoft.com/office/drawing/2016/5/12/chartex" xmlns:cx7="http://schemas.microsoft.com/office/drawing/2016/5/13/chartex" xmlns:cx8="http://schemas.microsoft.com/office/drawing/2016/5/14/chartex" xmlns:mc="http://schemas.openxmlformats.org/markup-compatibility/2006" xmlns:aink="http://schemas.microsoft.com/office/drawing/2016/ink" xmlns:am3d="http://schemas.microsoft.com/office/drawing/2017/model3d" xmlns:o="urn:schemas-microsoft-com:office:office" xmlns:r="http://schemas.openxmlformats.org/officeDocument/2006/relationships" xmlns:m="http://schemas.openxmlformats.org/officeDocument/2006/math" xmlns:v="urn:schemas-microsoft-com:vml" xmlns:wp14="http://schemas.microsoft.com/office/word/2010/wordprocessingDrawing" xmlns:wp="http://schemas.openxmlformats.org/drawingml/2006/wordprocessingDrawing" xmlns:w10="urn:schemas-microsoft-com:office:word" xmlns:w="http://schemas.openxmlformats.org/wordprocessingml/2006/main" xmlns:w14="http://schemas.microsoft.com/office/word/2010/wordml" xmlns:w15="http://schemas.microsoft.com/office/word/2012/wordml" xmlns:w16cex="http://schemas.microsoft.com/office/word/2018/wordml/cex" xmlns:w16cid="http://schemas.microsoft.com/office/word/2016/wordml/cid" xmlns:w16="http://schemas.microsoft.com/office/word/2018/wordml" xmlns:w16sdtdh="http://schemas.microsoft.com/office/word/2020/wordml/sdtdatahash" xmlns:w16se="http://schemas.microsoft.com/office/word/2015/wordml/symex" xmlns:wpg="http://schemas.microsoft.com/office/word/2010/wordprocessingGroup" xmlns:wpi="http://schemas.microsoft.com/office/word/2010/wordprocessingInk" xmlns:wne="http://schemas.microsoft.com/office/word/2006/wordml" xmlns:wps="http://schemas.microsoft.com/office/word/2010/wordprocessingShape" mc:Ignorable="w14 w15 w16se w16cid w16 w16cex w16sdtdh wp14">
+<w:document xmlns:wpc="http://schemas.microsoft.com/office/word/2010/wordprocessingCanvas" xmlns:cx="http://schemas.microsoft.com/office/drawing/2014/chartex" xmlns:cx1="http://schemas.microsoft.com/office/drawing/2015/9/8/chartex" xmlns:cx2="http://schemas.microsoft.com/office/drawing/2015/10/21/chartex" xmlns:cx3="http://schemas.microsoft.com/office/drawing/2016/5/9/chartex" xmlns:cx4="http://schemas.microsoft.com/office/drawing/2016/5/10/chartex" xmlns:cx5="http://schemas.microsoft.com/office/drawing/2016/5/11/chartex" xmlns:cx6="http://schemas.microsoft.com/office/drawing/2016/5/12/chartex" xmlns:cx7="http://schemas.microsoft.com/office/drawing/2016/5/13/chartex" xmlns:cx8="http://schemas.microsoft.com/office/drawing/2016/5/14/chartex" xmlns:mc="http://schemas.openxmlformats.org/markup-compatibility/2006" xmlns:aink="http://schemas.microsoft.com/office/drawing/2016/ink" xmlns:am3d="http://schemas.microsoft.com/office/drawing/2017/model3d" xmlns:o="urn:schemas-microsoft-com:office:office" xmlns:oel="http://schemas.microsoft.com/office/2019/extlst" xmlns:r="http://schemas.openxmlformats.org/officeDocument/2006/relationships" xmlns:m="http://schemas.openxmlformats.org/officeDocument/2006/math" xmlns:v="urn:schemas-microsoft-com:vml" xmlns:wp14="http://schemas.microsoft.com/office/word/2010/wordprocessingDrawing" xmlns:wp="http://schemas.openxmlformats.org/drawingml/2006/wordprocessingDrawing" xmlns:w10="urn:schemas-microsoft-com:office:word" xmlns:w="http://schemas.openxmlformats.org/wordprocessingml/2006/main" xmlns:w14="http://schemas.microsoft.com/office/word/2010/wordml" xmlns:w15="http://schemas.microsoft.com/office/word/2012/wordml" xmlns:w16cex="http://schemas.microsoft.com/office/word/2018/wordml/cex" xmlns:w16cid="http://schemas.microsoft.com/office/word/2016/wordml/cid" xmlns:w16="http://schemas.microsoft.com/office/word/2018/wordml" xmlns:w16du="http://schemas.microsoft.com/office/word/2023/wordml/word16du" xmlns:w16sdtdh="http://schemas.microsoft.com/office/word/2020/wordml/sdtdatahash" xmlns:w16sdtfl="http://schemas.microsoft.com/office/word/2024/wordml/sdtformatlock" xmlns:w16se="http://schemas.microsoft.com/office/word/2015/wordml/symex" xmlns:wpg="http://schemas.microsoft.com/office/word/2010/wordprocessingGroup" xmlns:wpi="http://schemas.microsoft.com/office/word/2010/wordprocessingInk" xmlns:wne="http://schemas.microsoft.com/office/word/2006/wordml" xmlns:wps="http://schemas.microsoft.com/office/word/2010/wordprocessingShape" mc:Ignorable="w14 w15 w16se w16cid w16 w16cex w16sdtdh w16sdtfl w16du wp14">
   <w:body>
     <w:p>
       <w:pPr>
@@ -143,6 +143,17 @@
           <w:color w:val="091E42"/>
         </w:rPr>
         <w:t>Outline the system architecture</w:t>
+      </w:r>
+    </w:p>
+    <w:p>
+      <w:pPr>
+        <w:pStyle w:val="ListParagraph"/>
+      </w:pPr>
+      <w:r>
+        <w:t>The system will be built in Java with each problem implemented as its own class file, and a single Driver class will serve as the entry point to run all problem solutions. The Software Engineer (DeAnna) will code the even-numbered problems, while the Tester (Brandon) will code the odd-numbered problems, and both will follow a consistent structure (such as including a run() method) so the Driver can easily call their solutions. The Designer (Taylor) will create a Visio class diagram showing the Driver and problem classes, while also working with the Lead (Kylan) to ensure the Driver matches the design. To support testing, the SWE will write AAA-style (Arrange-Act-Assert) test cases in English for the Tester’s problems, and the Tester will write AAA tests for the SWE’s problems. All code, diagrams, and documents will be pushed to the shared GitHub repository through pull requests, which the Lead will review and approve to maintain project stability</w:t>
+      </w:r>
+      <w:r>
+        <w:t>.</w:t>
       </w:r>
     </w:p>
     <w:sectPr>
@@ -156,7 +167,7 @@
 </file>
 
 <file path=word/numbering.xml><?xml version="1.0" encoding="utf-8"?>
-<w:numbering xmlns:wpc="http://schemas.microsoft.com/office/word/2010/wordprocessingCanvas" xmlns:cx="http://schemas.microsoft.com/office/drawing/2014/chartex" xmlns:cx1="http://schemas.microsoft.com/office/drawing/2015/9/8/chartex" xmlns:cx2="http://schemas.microsoft.com/office/drawing/2015/10/21/chartex" xmlns:cx3="http://schemas.microsoft.com/office/drawing/2016/5/9/chartex" xmlns:cx4="http://schemas.microsoft.com/office/drawing/2016/5/10/chartex" xmlns:cx5="http://schemas.microsoft.com/office/drawing/2016/5/11/chartex" xmlns:cx6="http://schemas.microsoft.com/office/drawing/2016/5/12/chartex" xmlns:cx7="http://schemas.microsoft.com/office/drawing/2016/5/13/chartex" xmlns:cx8="http://schemas.microsoft.com/office/drawing/2016/5/14/chartex" xmlns:mc="http://schemas.openxmlformats.org/markup-compatibility/2006" xmlns:aink="http://schemas.microsoft.com/office/drawing/2016/ink" xmlns:am3d="http://schemas.microsoft.com/office/drawing/2017/model3d" xmlns:o="urn:schemas-microsoft-com:office:office" xmlns:r="http://schemas.openxmlformats.org/officeDocument/2006/relationships" xmlns:m="http://schemas.openxmlformats.org/officeDocument/2006/math" xmlns:v="urn:schemas-microsoft-com:vml" xmlns:wp14="http://schemas.microsoft.com/office/word/2010/wordprocessingDrawing" xmlns:wp="http://schemas.openxmlformats.org/drawingml/2006/wordprocessingDrawing" xmlns:w10="urn:schemas-microsoft-com:office:word" xmlns:w="http://schemas.openxmlformats.org/wordprocessingml/2006/main" xmlns:w14="http://schemas.microsoft.com/office/word/2010/wordml" xmlns:w15="http://schemas.microsoft.com/office/word/2012/wordml" xmlns:w16cex="http://schemas.microsoft.com/office/word/2018/wordml/cex" xmlns:w16cid="http://schemas.microsoft.com/office/word/2016/wordml/cid" xmlns:w16="http://schemas.microsoft.com/office/word/2018/wordml" xmlns:w16sdtdh="http://schemas.microsoft.com/office/word/2020/wordml/sdtdatahash" xmlns:w16se="http://schemas.microsoft.com/office/word/2015/wordml/symex" xmlns:wpg="http://schemas.microsoft.com/office/word/2010/wordprocessingGroup" xmlns:wpi="http://schemas.microsoft.com/office/word/2010/wordprocessingInk" xmlns:wne="http://schemas.microsoft.com/office/word/2006/wordml" xmlns:wps="http://schemas.microsoft.com/office/word/2010/wordprocessingShape" mc:Ignorable="w14 w15 w16se w16cid w16 w16cex w16sdtdh wp14">
+<w:numbering xmlns:wpc="http://schemas.microsoft.com/office/word/2010/wordprocessingCanvas" xmlns:cx="http://schemas.microsoft.com/office/drawing/2014/chartex" xmlns:cx1="http://schemas.microsoft.com/office/drawing/2015/9/8/chartex" xmlns:cx2="http://schemas.microsoft.com/office/drawing/2015/10/21/chartex" xmlns:cx3="http://schemas.microsoft.com/office/drawing/2016/5/9/chartex" xmlns:cx4="http://schemas.microsoft.com/office/drawing/2016/5/10/chartex" xmlns:cx5="http://schemas.microsoft.com/office/drawing/2016/5/11/chartex" xmlns:cx6="http://schemas.microsoft.com/office/drawing/2016/5/12/chartex" xmlns:cx7="http://schemas.microsoft.com/office/drawing/2016/5/13/chartex" xmlns:cx8="http://schemas.microsoft.com/office/drawing/2016/5/14/chartex" xmlns:mc="http://schemas.openxmlformats.org/markup-compatibility/2006" xmlns:aink="http://schemas.microsoft.com/office/drawing/2016/ink" xmlns:am3d="http://schemas.microsoft.com/office/drawing/2017/model3d" xmlns:o="urn:schemas-microsoft-com:office:office" xmlns:oel="http://schemas.microsoft.com/office/2019/extlst" xmlns:r="http://schemas.openxmlformats.org/officeDocument/2006/relationships" xmlns:m="http://schemas.openxmlformats.org/officeDocument/2006/math" xmlns:v="urn:schemas-microsoft-com:vml" xmlns:wp14="http://schemas.microsoft.com/office/word/2010/wordprocessingDrawing" xmlns:wp="http://schemas.openxmlformats.org/drawingml/2006/wordprocessingDrawing" xmlns:w10="urn:schemas-microsoft-com:office:word" xmlns:w="http://schemas.openxmlformats.org/wordprocessingml/2006/main" xmlns:w14="http://schemas.microsoft.com/office/word/2010/wordml" xmlns:w15="http://schemas.microsoft.com/office/word/2012/wordml" xmlns:w16cex="http://schemas.microsoft.com/office/word/2018/wordml/cex" xmlns:w16cid="http://schemas.microsoft.com/office/word/2016/wordml/cid" xmlns:w16="http://schemas.microsoft.com/office/word/2018/wordml" xmlns:w16du="http://schemas.microsoft.com/office/word/2023/wordml/word16du" xmlns:w16sdtdh="http://schemas.microsoft.com/office/word/2020/wordml/sdtdatahash" xmlns:w16sdtfl="http://schemas.microsoft.com/office/word/2024/wordml/sdtformatlock" xmlns:w16se="http://schemas.microsoft.com/office/word/2015/wordml/symex" xmlns:wpg="http://schemas.microsoft.com/office/word/2010/wordprocessingGroup" xmlns:wpi="http://schemas.microsoft.com/office/word/2010/wordprocessingInk" xmlns:wne="http://schemas.microsoft.com/office/word/2006/wordml" xmlns:wps="http://schemas.microsoft.com/office/word/2010/wordprocessingShape" mc:Ignorable="w14 w15 w16se w16cid w16 w16cex w16sdtdh w16sdtfl w16du wp14">
   <w:abstractNum w:abstractNumId="0" w15:restartNumberingAfterBreak="0">
     <w:nsid w:val="61355523"/>
     <w:multiLevelType w:val="hybridMultilevel"/>
@@ -243,14 +254,14 @@
       </w:pPr>
     </w:lvl>
   </w:abstractNum>
-  <w:num w:numId="1">
+  <w:num w:numId="1" w16cid:durableId="2134664365">
     <w:abstractNumId w:val="0"/>
   </w:num>
 </w:numbering>
 </file>
 
 <file path=word/styles.xml><?xml version="1.0" encoding="utf-8"?>
-<w:styles xmlns:mc="http://schemas.openxmlformats.org/markup-compatibility/2006" xmlns:r="http://schemas.openxmlformats.org/officeDocument/2006/relationships" xmlns:w="http://schemas.openxmlformats.org/wordprocessingml/2006/main" xmlns:w14="http://schemas.microsoft.com/office/word/2010/wordml" xmlns:w15="http://schemas.microsoft.com/office/word/2012/wordml" xmlns:w16cex="http://schemas.microsoft.com/office/word/2018/wordml/cex" xmlns:w16cid="http://schemas.microsoft.com/office/word/2016/wordml/cid" xmlns:w16="http://schemas.microsoft.com/office/word/2018/wordml" xmlns:w16sdtdh="http://schemas.microsoft.com/office/word/2020/wordml/sdtdatahash" xmlns:w16se="http://schemas.microsoft.com/office/word/2015/wordml/symex" mc:Ignorable="w14 w15 w16se w16cid w16 w16cex w16sdtdh">
+<w:styles xmlns:mc="http://schemas.openxmlformats.org/markup-compatibility/2006" xmlns:r="http://schemas.openxmlformats.org/officeDocument/2006/relationships" xmlns:w="http://schemas.openxmlformats.org/wordprocessingml/2006/main" xmlns:w14="http://schemas.microsoft.com/office/word/2010/wordml" xmlns:w15="http://schemas.microsoft.com/office/word/2012/wordml" xmlns:w16cex="http://schemas.microsoft.com/office/word/2018/wordml/cex" xmlns:w16cid="http://schemas.microsoft.com/office/word/2016/wordml/cid" xmlns:w16="http://schemas.microsoft.com/office/word/2018/wordml" xmlns:w16du="http://schemas.microsoft.com/office/word/2023/wordml/word16du" xmlns:w16sdtdh="http://schemas.microsoft.com/office/word/2020/wordml/sdtdatahash" xmlns:w16sdtfl="http://schemas.microsoft.com/office/word/2024/wordml/sdtformatlock" xmlns:w16se="http://schemas.microsoft.com/office/word/2015/wordml/symex" mc:Ignorable="w14 w15 w16se w16cid w16 w16cex w16sdtdh w16sdtfl w16du">
   <w:docDefaults>
     <w:rPrDefault>
       <w:rPr>

</xml_diff>

<commit_message>
add class diagram to sdd file
</commit_message>
<xml_diff>
--- a/sdd.docx
+++ b/sdd.docx
@@ -154,6 +154,54 @@
       </w:r>
       <w:r>
         <w:t>.</w:t>
+      </w:r>
+    </w:p>
+    <w:p>
+      <w:pPr>
+        <w:pStyle w:val="ListParagraph"/>
+      </w:pPr>
+    </w:p>
+    <w:p>
+      <w:pPr>
+        <w:pStyle w:val="ListParagraph"/>
+      </w:pPr>
+      <w:r>
+        <w:lastRenderedPageBreak/>
+        <w:drawing>
+          <wp:inline distT="0" distB="0" distL="0" distR="0" wp14:anchorId="13C8014E" wp14:editId="41938F49">
+            <wp:extent cx="5943600" cy="3261360"/>
+            <wp:effectExtent l="0" t="0" r="0" b="0"/>
+            <wp:docPr id="944833802" name="Picture 1" descr="A diagram of a process&#10;&#10;AI-generated content may be incorrect."/>
+            <wp:cNvGraphicFramePr>
+              <a:graphicFrameLocks xmlns:a="http://schemas.openxmlformats.org/drawingml/2006/main" noChangeAspect="1"/>
+            </wp:cNvGraphicFramePr>
+            <a:graphic xmlns:a="http://schemas.openxmlformats.org/drawingml/2006/main">
+              <a:graphicData uri="http://schemas.openxmlformats.org/drawingml/2006/picture">
+                <pic:pic xmlns:pic="http://schemas.openxmlformats.org/drawingml/2006/picture">
+                  <pic:nvPicPr>
+                    <pic:cNvPr id="944833802" name="Picture 1" descr="A diagram of a process&#10;&#10;AI-generated content may be incorrect."/>
+                    <pic:cNvPicPr/>
+                  </pic:nvPicPr>
+                  <pic:blipFill>
+                    <a:blip r:embed="rId5"/>
+                    <a:stretch>
+                      <a:fillRect/>
+                    </a:stretch>
+                  </pic:blipFill>
+                  <pic:spPr>
+                    <a:xfrm>
+                      <a:off x="0" y="0"/>
+                      <a:ext cx="5943600" cy="3261360"/>
+                    </a:xfrm>
+                    <a:prstGeom prst="rect">
+                      <a:avLst/>
+                    </a:prstGeom>
+                  </pic:spPr>
+                </pic:pic>
+              </a:graphicData>
+            </a:graphic>
+          </wp:inline>
+        </w:drawing>
       </w:r>
     </w:p>
     <w:sectPr>

</xml_diff>